<commit_message>
a bunch more file reordering
</commit_message>
<xml_diff>
--- a/labmanual/WA101-09-Glossary.docx
+++ b/labmanual/WA101-09-Glossary.docx
@@ -20,93 +20,179 @@
     </w:p>
     <w:p>
       <w:pPr>
+        <w:pStyle w:val="Heading2"/>
+      </w:pPr>
+      <w:r>
+        <w:t>Index of Terms</w:t>
+      </w:r>
+    </w:p>
+    <w:p>
+      <w:pPr>
         <w:ind w:firstLine="720"/>
-      </w:pPr>
-      <w:r>
+        <w:rPr>
+          <w:b/>
+          <w:u w:val="single"/>
+        </w:rPr>
+      </w:pPr>
+      <w:r>
+        <w:rPr>
+          <w:b/>
+          <w:u w:val="single"/>
+        </w:rPr>
         <w:t>802.11a</w:t>
       </w:r>
     </w:p>
     <w:p>
       <w:pPr>
         <w:ind w:firstLine="720"/>
-      </w:pPr>
-      <w:r>
+        <w:rPr>
+          <w:b/>
+          <w:u w:val="single"/>
+        </w:rPr>
+      </w:pPr>
+      <w:r>
+        <w:rPr>
+          <w:b/>
+          <w:u w:val="single"/>
+        </w:rPr>
         <w:t>802.11b</w:t>
       </w:r>
     </w:p>
     <w:p>
       <w:pPr>
         <w:ind w:firstLine="720"/>
-      </w:pPr>
-      <w:r>
+        <w:rPr>
+          <w:b/>
+          <w:u w:val="single"/>
+        </w:rPr>
+      </w:pPr>
+      <w:r>
+        <w:rPr>
+          <w:b/>
+          <w:u w:val="single"/>
+        </w:rPr>
         <w:t>802.11n</w:t>
       </w:r>
     </w:p>
     <w:p>
       <w:pPr>
         <w:ind w:firstLine="720"/>
-      </w:pPr>
-      <w:r>
+        <w:rPr>
+          <w:b/>
+          <w:u w:val="single"/>
+        </w:rPr>
+      </w:pPr>
+      <w:r>
+        <w:rPr>
+          <w:b/>
+          <w:u w:val="single"/>
+        </w:rPr>
         <w:t>802.11ac</w:t>
       </w:r>
     </w:p>
     <w:p>
       <w:pPr>
         <w:ind w:firstLine="720"/>
-      </w:pPr>
-      <w:r>
+        <w:rPr>
+          <w:b/>
+          <w:u w:val="single"/>
+        </w:rPr>
+      </w:pPr>
+      <w:r>
+        <w:rPr>
+          <w:b/>
+          <w:u w:val="single"/>
+        </w:rPr>
         <w:t>Ali Cloud</w:t>
       </w:r>
     </w:p>
     <w:p>
       <w:pPr>
         <w:ind w:firstLine="720"/>
+        <w:rPr>
+          <w:b/>
+          <w:u w:val="single"/>
+        </w:rPr>
       </w:pPr>
       <w:hyperlink r:id="rId6" w:history="1">
         <w:r>
           <w:rPr>
             <w:rStyle w:val="Hyperlink"/>
+            <w:b/>
           </w:rPr>
           <w:t>AMQP</w:t>
         </w:r>
       </w:hyperlink>
       <w:r>
+        <w:rPr>
+          <w:b/>
+          <w:u w:val="single"/>
+        </w:rPr>
         <w:t xml:space="preserve"> – </w:t>
       </w:r>
       <w:hyperlink r:id="rId7" w:history="1">
         <w:r>
           <w:rPr>
             <w:rStyle w:val="Hyperlink"/>
+            <w:b/>
           </w:rPr>
           <w:t>www.amqp.org</w:t>
         </w:r>
       </w:hyperlink>
       <w:r>
+        <w:rPr>
+          <w:b/>
+          <w:u w:val="single"/>
+        </w:rPr>
         <w:t xml:space="preserve"> Advanced Message Queueing Protocol. </w:t>
       </w:r>
     </w:p>
     <w:p>
       <w:pPr>
         <w:ind w:firstLine="720"/>
-      </w:pPr>
-      <w:r>
+        <w:rPr>
+          <w:b/>
+          <w:u w:val="single"/>
+        </w:rPr>
+      </w:pPr>
+      <w:r>
+        <w:rPr>
+          <w:b/>
+          <w:u w:val="single"/>
+        </w:rPr>
         <w:t xml:space="preserve">Azure – see Microsoft Azure </w:t>
       </w:r>
     </w:p>
     <w:p>
       <w:pPr>
         <w:ind w:firstLine="720"/>
+        <w:rPr>
+          <w:b/>
+          <w:u w:val="single"/>
+        </w:rPr>
       </w:pPr>
       <w:proofErr w:type="spellStart"/>
       <w:r>
+        <w:rPr>
+          <w:b/>
+          <w:u w:val="single"/>
+        </w:rPr>
         <w:t>Bluemix</w:t>
       </w:r>
       <w:proofErr w:type="spellEnd"/>
       <w:r>
+        <w:rPr>
+          <w:b/>
+          <w:u w:val="single"/>
+        </w:rPr>
         <w:t xml:space="preserve"> – see IBM </w:t>
       </w:r>
       <w:proofErr w:type="spellStart"/>
       <w:r>
+        <w:rPr>
+          <w:b/>
+          <w:u w:val="single"/>
+        </w:rPr>
         <w:t>Bluemix</w:t>
       </w:r>
       <w:proofErr w:type="spellEnd"/>
@@ -114,18 +200,39 @@
     <w:p>
       <w:pPr>
         <w:ind w:firstLine="720"/>
+        <w:rPr>
+          <w:b/>
+          <w:u w:val="single"/>
+        </w:rPr>
       </w:pPr>
       <w:hyperlink r:id="rId8" w:history="1">
         <w:r>
           <w:rPr>
             <w:rStyle w:val="Hyperlink"/>
+            <w:b/>
           </w:rPr>
           <w:t>COAP</w:t>
         </w:r>
       </w:hyperlink>
       <w:r>
-        <w:t xml:space="preserve"> – Constrained Application Protocol. </w:t>
-      </w:r>
+        <w:rPr>
+          <w:b/>
+          <w:u w:val="single"/>
+        </w:rPr>
+        <w:t xml:space="preserve"> – Co</w:t>
+      </w:r>
+      <w:r>
+        <w:rPr>
+          <w:b/>
+          <w:u w:val="single"/>
+        </w:rPr>
+        <w:t>nstrained Application Protocol (from Wikipedia)</w:t>
+      </w:r>
+    </w:p>
+    <w:p>
+      <w:pPr>
+        <w:ind w:firstLine="720"/>
+      </w:pPr>
       <w:r>
         <w:t>Constrained Application Protocol (</w:t>
       </w:r>
@@ -186,27 +293,88 @@
         <w:r>
           <w:rPr>
             <w:rStyle w:val="Hyperlink"/>
+            <w:b/>
           </w:rPr>
-          <w:t>DHCP</w:t>
+          <w:t>DH</w:t>
+        </w:r>
+        <w:r>
+          <w:rPr>
+            <w:rStyle w:val="Hyperlink"/>
+            <w:b/>
+          </w:rPr>
+          <w:t>C</w:t>
+        </w:r>
+        <w:r>
+          <w:rPr>
+            <w:rStyle w:val="Hyperlink"/>
+            <w:b/>
+          </w:rPr>
+          <w:t>P</w:t>
         </w:r>
       </w:hyperlink>
       <w:r>
+        <w:rPr>
+          <w:b/>
+          <w:u w:val="single"/>
+        </w:rPr>
         <w:t xml:space="preserve"> – Dynamic Host Configuration Protocol</w:t>
       </w:r>
+      <w:r>
+        <w:rPr>
+          <w:b/>
+          <w:u w:val="single"/>
+        </w:rPr>
+        <w:t xml:space="preserve"> </w:t>
+      </w:r>
+      <w:r>
+        <w:rPr>
+          <w:b/>
+          <w:u w:val="single"/>
+        </w:rPr>
+        <w:t>(from Wikipedia)</w:t>
+      </w:r>
+      <w:r>
+        <w:t xml:space="preserve"> </w:t>
+      </w:r>
     </w:p>
     <w:p>
       <w:pPr>
         <w:ind w:firstLine="720"/>
+      </w:pPr>
+      <w:r>
+        <w:t xml:space="preserve">A UDP based protocol (and server) that can provide a device (aka station) the IP information required to connect it to the internet including IP address, </w:t>
+      </w:r>
+      <w:proofErr w:type="spellStart"/>
+      <w:r>
+        <w:t>Netmask</w:t>
+      </w:r>
+      <w:proofErr w:type="spellEnd"/>
+      <w:r>
+        <w:t>, Domain Name, Domain Name Servers Time Servers and Default IP Gateway.  When a client joins a network and is configured to use DHCP it will send out a UDP broadcast request asking for this information.  A DHCP server on the network will respond which will then lead to an exchange of information that ends with the required information.</w:t>
+      </w:r>
+    </w:p>
+    <w:p>
+      <w:pPr>
+        <w:ind w:firstLine="720"/>
+        <w:rPr>
+          <w:b/>
+          <w:u w:val="single"/>
+        </w:rPr>
       </w:pPr>
       <w:hyperlink r:id="rId10" w:history="1">
         <w:r>
           <w:rPr>
             <w:rStyle w:val="Hyperlink"/>
+            <w:b/>
           </w:rPr>
           <w:t>DNS</w:t>
         </w:r>
       </w:hyperlink>
       <w:r>
+        <w:rPr>
+          <w:b/>
+          <w:u w:val="single"/>
+        </w:rPr>
         <w:t xml:space="preserve"> – Domain Name System</w:t>
       </w:r>
     </w:p>
@@ -214,93 +382,173 @@
       <w:pPr>
         <w:ind w:firstLine="720"/>
       </w:pPr>
-      <w:proofErr w:type="spellStart"/>
-      <w:r>
-        <w:t>Gedday</w:t>
-      </w:r>
-      <w:proofErr w:type="spellEnd"/>
-      <w:r>
-        <w:t xml:space="preserve"> - </w:t>
-      </w:r>
-    </w:p>
-    <w:p>
-      <w:pPr>
-        <w:ind w:firstLine="720"/>
-      </w:pPr>
+      <w:r>
+        <w:lastRenderedPageBreak/>
+        <w:t xml:space="preserve">A protocol and hierarchical system of servers that provides the ability to turn IP names (e.g. </w:t>
+      </w:r>
       <w:hyperlink r:id="rId11" w:history="1">
         <w:r>
           <w:rPr>
             <w:rStyle w:val="Hyperlink"/>
           </w:rPr>
-          <w:t>HTTP</w:t>
+          <w:t>www.cypress.com)</w:t>
         </w:r>
       </w:hyperlink>
       <w:r>
-        <w:t xml:space="preserve"> – Hyper Text Transfer Protocol</w:t>
+        <w:t xml:space="preserve"> into an IP address (e.g. </w:t>
+      </w:r>
+      <w:r>
+        <w:rPr>
+          <w:rFonts w:ascii="Menlo" w:eastAsiaTheme="minorHAnsi" w:hAnsi="Menlo" w:cs="Menlo"/>
+          <w:color w:val="000000"/>
+        </w:rPr>
+        <w:t>23.218.58.225</w:t>
+      </w:r>
+      <w:r>
+        <w:rPr>
+          <w:rFonts w:ascii="Menlo" w:eastAsiaTheme="minorHAnsi" w:hAnsi="Menlo" w:cs="Menlo"/>
+          <w:color w:val="000000"/>
+        </w:rPr>
+        <w:t>) and vice versa.</w:t>
       </w:r>
     </w:p>
     <w:p>
       <w:pPr>
         <w:ind w:firstLine="720"/>
-      </w:pPr>
-      <w:r>
-        <w:t>IE</w:t>
+        <w:rPr>
+          <w:b/>
+          <w:u w:val="single"/>
+        </w:rPr>
+      </w:pPr>
+      <w:proofErr w:type="spellStart"/>
+      <w:r>
+        <w:rPr>
+          <w:b/>
+          <w:u w:val="single"/>
+        </w:rPr>
+        <w:t>Gedday</w:t>
+      </w:r>
+      <w:proofErr w:type="spellEnd"/>
+      <w:r>
+        <w:rPr>
+          <w:b/>
+          <w:u w:val="single"/>
+        </w:rPr>
+        <w:t xml:space="preserve"> - </w:t>
       </w:r>
     </w:p>
     <w:p>
       <w:pPr>
         <w:ind w:firstLine="720"/>
-      </w:pPr>
-      <w:r>
-        <w:t>IP – Internet Protocol</w:t>
-      </w:r>
-    </w:p>
-    <w:p>
-      <w:pPr>
-        <w:ind w:firstLine="720"/>
-      </w:pPr>
-      <w:r>
-        <w:t xml:space="preserve">IBM </w:t>
-      </w:r>
-      <w:proofErr w:type="spellStart"/>
-      <w:r>
-        <w:t>Bluemix</w:t>
-      </w:r>
-      <w:proofErr w:type="spellEnd"/>
-    </w:p>
-    <w:p>
-      <w:pPr>
-        <w:ind w:firstLine="720"/>
+        <w:rPr>
+          <w:b/>
+          <w:u w:val="single"/>
+        </w:rPr>
       </w:pPr>
       <w:hyperlink r:id="rId12" w:history="1">
         <w:r>
           <w:rPr>
             <w:rStyle w:val="Hyperlink"/>
+            <w:b/>
+          </w:rPr>
+          <w:t>HTTP</w:t>
+        </w:r>
+      </w:hyperlink>
+      <w:r>
+        <w:rPr>
+          <w:b/>
+          <w:u w:val="single"/>
+        </w:rPr>
+        <w:t xml:space="preserve"> – Hyper Text Transfer Protocol</w:t>
+      </w:r>
+    </w:p>
+    <w:p>
+      <w:pPr>
+        <w:ind w:firstLine="720"/>
+        <w:rPr>
+          <w:b/>
+          <w:u w:val="single"/>
+        </w:rPr>
+      </w:pPr>
+      <w:r>
+        <w:rPr>
+          <w:b/>
+          <w:u w:val="single"/>
+        </w:rPr>
+        <w:t>IE</w:t>
+      </w:r>
+      <w:r>
+        <w:rPr>
+          <w:b/>
+          <w:u w:val="single"/>
+        </w:rPr>
+        <w:t xml:space="preserve"> - </w:t>
+      </w:r>
+    </w:p>
+    <w:p>
+      <w:pPr>
+        <w:ind w:firstLine="720"/>
+        <w:rPr>
+          <w:b/>
+          <w:u w:val="single"/>
+        </w:rPr>
+      </w:pPr>
+      <w:r>
+        <w:rPr>
+          <w:b/>
+          <w:u w:val="single"/>
+        </w:rPr>
+        <w:t>IP – Internet Protocol</w:t>
+      </w:r>
+    </w:p>
+    <w:p>
+      <w:pPr>
+        <w:ind w:firstLine="720"/>
+        <w:rPr>
+          <w:b/>
+          <w:u w:val="single"/>
+        </w:rPr>
+      </w:pPr>
+      <w:r>
+        <w:rPr>
+          <w:b/>
+          <w:u w:val="single"/>
+        </w:rPr>
+        <w:t xml:space="preserve">IBM </w:t>
+      </w:r>
+      <w:proofErr w:type="spellStart"/>
+      <w:r>
+        <w:rPr>
+          <w:b/>
+          <w:u w:val="single"/>
+        </w:rPr>
+        <w:t>Bluemix</w:t>
+      </w:r>
+      <w:proofErr w:type="spellEnd"/>
+    </w:p>
+    <w:p>
+      <w:pPr>
+        <w:ind w:firstLine="720"/>
+        <w:rPr>
+          <w:b/>
+          <w:u w:val="single"/>
+        </w:rPr>
+      </w:pPr>
+      <w:hyperlink r:id="rId13" w:history="1">
+        <w:r>
+          <w:rPr>
+            <w:rStyle w:val="Hyperlink"/>
+            <w:b/>
           </w:rPr>
           <w:t>JavaScript Object Notation (JSON)</w:t>
         </w:r>
       </w:hyperlink>
       <w:r>
-        <w:t xml:space="preserve"> - </w:t>
-      </w:r>
-      <w:r>
-        <w:t>J</w:t>
-      </w:r>
-      <w:r>
-        <w:t>SON</w:t>
-      </w:r>
-      <w:r>
-        <w:t xml:space="preserve"> is a lightweight data-interchange format. It is easy for humans to read and write. It is easy for machines to parse and generate. It is based on a subset of the </w:t>
-      </w:r>
-      <w:r>
-        <w:lastRenderedPageBreak/>
-        <w:t>JavaScript Programming Language</w:t>
-      </w:r>
-      <w:r>
-        <w:t xml:space="preserve">.  </w:t>
-      </w:r>
-      <w:r>
-        <w:t>JSON is a text format that is completely language independent but uses conventions that are familiar to programmers of the C-family of languages, including C, C++, C#, Java, JavaScript, Perl, Python, and many others. These properties make JSON an ideal data-interchange language.</w:t>
+        <w:rPr>
+          <w:rStyle w:val="Hyperlink"/>
+          <w:b/>
+        </w:rPr>
+        <w:t xml:space="preserve"> (from JSON.ORG)</w:t>
       </w:r>
     </w:p>
     <w:p>
@@ -308,10 +556,15 @@
         <w:ind w:firstLine="720"/>
       </w:pPr>
       <w:r>
-        <w:t xml:space="preserve">JSON is built on two structures:  </w:t>
-      </w:r>
-      <w:r>
-        <w:t xml:space="preserve">A collection of name/value pairs. In various languages, this is realized as an object, record, </w:t>
+        <w:t>JSON is a lightweight data-interchange format. It is easy for humans to read and write. It is easy for machines to parse and generate. It is based on a subset of the JavaScript Programming Language.  JSON is a text format that is completely language independent but uses conventions that are familiar to programmers of the C-family of languages, including C, C++, C#, Java, JavaScript, Perl, Python, and many others. These properties make JSON an ideal data-interchange language.</w:t>
+      </w:r>
+    </w:p>
+    <w:p>
+      <w:pPr>
+        <w:ind w:firstLine="720"/>
+      </w:pPr>
+      <w:r>
+        <w:t xml:space="preserve">JSON is built on two structures:  A collection of name/value pairs. In various languages, this is realized as an object, record, </w:t>
       </w:r>
       <w:proofErr w:type="spellStart"/>
       <w:r>
@@ -319,77 +572,124 @@
       </w:r>
       <w:proofErr w:type="spellEnd"/>
       <w:r>
-        <w:t>, dictionary, hash table, keyed list, or associative array.</w:t>
+        <w:t>, dictionary, hash table, keyed list, or associative array.  An ordered list of values. In most languages, this is realized as an array, vector, list, or sequence.</w:t>
+      </w:r>
+    </w:p>
+    <w:p>
+      <w:pPr>
+        <w:ind w:firstLine="720"/>
+        <w:rPr>
+          <w:b/>
+          <w:u w:val="single"/>
+        </w:rPr>
+      </w:pPr>
+      <w:r>
+        <w:rPr>
+          <w:b/>
+          <w:u w:val="single"/>
+        </w:rPr>
+        <w:t>Microsoft Azure</w:t>
+      </w:r>
+    </w:p>
+    <w:p>
+      <w:pPr>
+        <w:ind w:firstLine="720"/>
+      </w:pPr>
+      <w:r>
+        <w:rPr>
+          <w:b/>
+          <w:u w:val="single"/>
+        </w:rPr>
+        <w:t xml:space="preserve">MIMO – Multiple </w:t>
+      </w:r>
+      <w:proofErr w:type="gramStart"/>
+      <w:r>
+        <w:rPr>
+          <w:b/>
+          <w:u w:val="single"/>
+        </w:rPr>
+        <w:t>In</w:t>
+      </w:r>
+      <w:proofErr w:type="gramEnd"/>
+      <w:r>
+        <w:rPr>
+          <w:b/>
+          <w:u w:val="single"/>
+        </w:rPr>
+        <w:t>/Multiple out.</w:t>
       </w:r>
       <w:r>
         <w:t xml:space="preserve">  </w:t>
       </w:r>
-      <w:r>
-        <w:t>An ordered list of values. In most languages, this is realized as an array, vector, list, or sequence.</w:t>
-      </w:r>
     </w:p>
     <w:p>
       <w:pPr>
         <w:ind w:firstLine="720"/>
       </w:pPr>
-      <w:bookmarkStart w:id="0" w:name="_GoBack"/>
-      <w:bookmarkEnd w:id="0"/>
-      <w:r>
-        <w:t>Microsoft Azure</w:t>
+      <w:r>
+        <w:t xml:space="preserve">In 802.11n/ac you can increase the bandwidth by bonding multiple channel together (e.g. 2x channels will double the </w:t>
+      </w:r>
+      <w:proofErr w:type="spellStart"/>
+      <w:r>
+        <w:t>bandwith</w:t>
+      </w:r>
+      <w:proofErr w:type="spellEnd"/>
+      <w:r>
+        <w:t xml:space="preserve">) </w:t>
       </w:r>
     </w:p>
     <w:p>
       <w:pPr>
         <w:ind w:firstLine="720"/>
-      </w:pPr>
-      <w:r>
-        <w:t xml:space="preserve">MIMO – Multiple </w:t>
-      </w:r>
-      <w:proofErr w:type="gramStart"/>
-      <w:r>
-        <w:t>In</w:t>
-      </w:r>
-      <w:proofErr w:type="gramEnd"/>
-      <w:r>
-        <w:t xml:space="preserve">/Multiple out.  In 802.11n/ac you can increase the bandwidth by bonding multiple channel together (e.g. 2x channels will double the </w:t>
-      </w:r>
-      <w:proofErr w:type="spellStart"/>
-      <w:r>
-        <w:t>bandwith</w:t>
-      </w:r>
-      <w:proofErr w:type="spellEnd"/>
-      <w:r>
-        <w:t xml:space="preserve">) </w:t>
-      </w:r>
-    </w:p>
-    <w:p>
-      <w:pPr>
-        <w:ind w:firstLine="720"/>
-      </w:pPr>
-      <w:hyperlink r:id="rId13" w:history="1">
+        <w:rPr>
+          <w:b/>
+          <w:u w:val="single"/>
+        </w:rPr>
+      </w:pPr>
+      <w:hyperlink r:id="rId14" w:history="1">
         <w:r>
           <w:rPr>
             <w:rStyle w:val="Hyperlink"/>
+            <w:b/>
           </w:rPr>
           <w:t>MQTT</w:t>
         </w:r>
       </w:hyperlink>
       <w:r>
+        <w:rPr>
+          <w:b/>
+          <w:u w:val="single"/>
+        </w:rPr>
         <w:t xml:space="preserve"> – </w:t>
       </w:r>
-      <w:hyperlink r:id="rId14" w:history="1">
+      <w:hyperlink r:id="rId15" w:history="1">
         <w:r>
           <w:rPr>
             <w:rStyle w:val="Hyperlink"/>
+            <w:b/>
           </w:rPr>
           <w:t>WWW.MQTT.ORG</w:t>
         </w:r>
       </w:hyperlink>
       <w:r>
+        <w:rPr>
+          <w:b/>
+          <w:u w:val="single"/>
+        </w:rPr>
         <w:t xml:space="preserve"> </w:t>
       </w:r>
-      <w:r>
-        <w:t>MQTT[1] (formerly M</w:t>
+    </w:p>
+    <w:p>
+      <w:pPr>
+        <w:ind w:firstLine="720"/>
+      </w:pPr>
+      <w:proofErr w:type="gramStart"/>
+      <w:r>
+        <w:t>MQTT[</w:t>
+      </w:r>
+      <w:proofErr w:type="gramEnd"/>
+      <w:r>
+        <w:t>1] (formerly M</w:t>
       </w:r>
       <w:r>
         <w:t xml:space="preserve">essage </w:t>
@@ -407,147 +707,343 @@
     <w:p>
       <w:pPr>
         <w:ind w:firstLine="720"/>
+        <w:rPr>
+          <w:b/>
+          <w:u w:val="single"/>
+        </w:rPr>
       </w:pPr>
       <w:proofErr w:type="spellStart"/>
       <w:r>
+        <w:rPr>
+          <w:b/>
+          <w:u w:val="single"/>
+        </w:rPr>
         <w:t>Mutex</w:t>
       </w:r>
       <w:proofErr w:type="spellEnd"/>
       <w:r>
+        <w:rPr>
+          <w:b/>
+          <w:u w:val="single"/>
+        </w:rPr>
         <w:t xml:space="preserve"> –</w:t>
       </w:r>
     </w:p>
     <w:p>
       <w:pPr>
         <w:ind w:firstLine="720"/>
-      </w:pPr>
-      <w:r>
+        <w:rPr>
+          <w:b/>
+          <w:u w:val="single"/>
+        </w:rPr>
+      </w:pPr>
+      <w:r>
+        <w:rPr>
+          <w:b/>
+          <w:u w:val="single"/>
+        </w:rPr>
         <w:t xml:space="preserve">OASIS – </w:t>
       </w:r>
     </w:p>
     <w:p>
       <w:pPr>
         <w:ind w:firstLine="720"/>
-      </w:pPr>
-      <w:r>
+        <w:rPr>
+          <w:b/>
+          <w:u w:val="single"/>
+        </w:rPr>
+      </w:pPr>
+      <w:r>
+        <w:rPr>
+          <w:b/>
+          <w:u w:val="single"/>
+        </w:rPr>
         <w:t xml:space="preserve">OSI Model - </w:t>
       </w:r>
     </w:p>
     <w:p>
       <w:pPr>
         <w:ind w:firstLine="720"/>
-      </w:pPr>
-      <w:r>
+        <w:rPr>
+          <w:b/>
+          <w:u w:val="single"/>
+        </w:rPr>
+      </w:pPr>
+      <w:r>
+        <w:rPr>
+          <w:b/>
+          <w:u w:val="single"/>
+        </w:rPr>
         <w:t>OTA – Over the Air</w:t>
       </w:r>
     </w:p>
     <w:p>
       <w:pPr>
         <w:ind w:firstLine="720"/>
-      </w:pPr>
-      <w:r>
+        <w:rPr>
+          <w:b/>
+          <w:u w:val="single"/>
+        </w:rPr>
+      </w:pPr>
+      <w:r>
+        <w:rPr>
+          <w:b/>
+          <w:u w:val="single"/>
+        </w:rPr>
+        <w:lastRenderedPageBreak/>
         <w:t xml:space="preserve">Queue – </w:t>
       </w:r>
     </w:p>
     <w:p>
       <w:pPr>
         <w:ind w:firstLine="720"/>
-      </w:pPr>
-      <w:r>
+        <w:rPr>
+          <w:b/>
+          <w:u w:val="single"/>
+        </w:rPr>
+      </w:pPr>
+      <w:r>
+        <w:rPr>
+          <w:b/>
+          <w:u w:val="single"/>
+        </w:rPr>
         <w:t xml:space="preserve">REST – </w:t>
       </w:r>
     </w:p>
     <w:p>
       <w:pPr>
         <w:ind w:firstLine="720"/>
-      </w:pPr>
-      <w:r>
+        <w:rPr>
+          <w:b/>
+          <w:u w:val="single"/>
+        </w:rPr>
+      </w:pPr>
+      <w:r>
+        <w:rPr>
+          <w:b/>
+          <w:u w:val="single"/>
+        </w:rPr>
         <w:t xml:space="preserve">Semaphore – </w:t>
       </w:r>
     </w:p>
     <w:p>
       <w:pPr>
         <w:ind w:firstLine="720"/>
-      </w:pPr>
-      <w:r>
+        <w:rPr>
+          <w:b/>
+          <w:u w:val="single"/>
+        </w:rPr>
+      </w:pPr>
+      <w:r>
+        <w:rPr>
+          <w:b/>
+          <w:u w:val="single"/>
+        </w:rPr>
         <w:t>SISO -</w:t>
       </w:r>
     </w:p>
     <w:p>
       <w:pPr>
         <w:ind w:firstLine="720"/>
-      </w:pPr>
-      <w:r>
+        <w:rPr>
+          <w:b/>
+          <w:u w:val="single"/>
+        </w:rPr>
+      </w:pPr>
+      <w:r>
+        <w:rPr>
+          <w:b/>
+          <w:u w:val="single"/>
+        </w:rPr>
         <w:t xml:space="preserve">Sockets - </w:t>
       </w:r>
     </w:p>
     <w:p>
       <w:pPr>
         <w:ind w:firstLine="720"/>
-      </w:pPr>
-      <w:r>
+        <w:rPr>
+          <w:b/>
+          <w:u w:val="single"/>
+        </w:rPr>
+      </w:pPr>
+      <w:r>
+        <w:rPr>
+          <w:b/>
+          <w:u w:val="single"/>
+        </w:rPr>
         <w:t>SSDP – Simple Service Discovery Protocol</w:t>
       </w:r>
     </w:p>
     <w:p>
       <w:pPr>
         <w:ind w:firstLine="720"/>
-      </w:pPr>
-      <w:r>
+        <w:rPr>
+          <w:b/>
+          <w:u w:val="single"/>
+        </w:rPr>
+      </w:pPr>
+      <w:r>
+        <w:rPr>
+          <w:b/>
+          <w:u w:val="single"/>
+        </w:rPr>
         <w:t>TCP/IP</w:t>
       </w:r>
     </w:p>
     <w:p>
       <w:pPr>
         <w:ind w:firstLine="720"/>
-      </w:pPr>
-      <w:r>
+        <w:rPr>
+          <w:b/>
+          <w:u w:val="single"/>
+        </w:rPr>
+      </w:pPr>
+      <w:r>
+        <w:rPr>
+          <w:b/>
+          <w:u w:val="single"/>
+        </w:rPr>
         <w:t xml:space="preserve">Timer - </w:t>
       </w:r>
     </w:p>
     <w:p>
       <w:pPr>
         <w:ind w:firstLine="720"/>
-      </w:pPr>
-      <w:hyperlink r:id="rId15" w:history="1">
+        <w:rPr>
+          <w:b/>
+          <w:u w:val="single"/>
+        </w:rPr>
+      </w:pPr>
+      <w:hyperlink r:id="rId16" w:history="1">
         <w:r>
           <w:rPr>
             <w:rStyle w:val="Hyperlink"/>
+            <w:b/>
           </w:rPr>
           <w:t>TFTP</w:t>
         </w:r>
       </w:hyperlink>
       <w:r>
+        <w:rPr>
+          <w:b/>
+          <w:u w:val="single"/>
+        </w:rPr>
         <w:t xml:space="preserve"> – Trivial File Transfer Protocol</w:t>
       </w:r>
     </w:p>
     <w:p>
       <w:pPr>
         <w:ind w:firstLine="720"/>
-      </w:pPr>
-      <w:r>
+        <w:rPr>
+          <w:b/>
+          <w:u w:val="single"/>
+        </w:rPr>
+      </w:pPr>
+      <w:r>
+        <w:rPr>
+          <w:b/>
+          <w:u w:val="single"/>
+        </w:rPr>
         <w:t>Thread –</w:t>
       </w:r>
+      <w:bookmarkStart w:id="0" w:name="_GoBack"/>
+      <w:bookmarkEnd w:id="0"/>
     </w:p>
     <w:p>
       <w:pPr>
         <w:ind w:firstLine="720"/>
-        <w:sectPr>
-          <w:pgSz w:w="12240" w:h="15840"/>
-          <w:pgMar w:top="1440" w:right="1440" w:bottom="1440" w:left="1440" w:header="720" w:footer="720" w:gutter="0"/>
-          <w:cols w:space="720"/>
-          <w:docGrid w:linePitch="360"/>
-        </w:sectPr>
+        <w:rPr>
+          <w:b/>
+          <w:u w:val="single"/>
+        </w:rPr>
+      </w:pPr>
+      <w:r>
+        <w:rPr>
+          <w:b/>
+          <w:u w:val="single"/>
+        </w:rPr>
+        <w:t>User Datagram Protocol (UDP)</w:t>
+      </w:r>
+      <w:r>
+        <w:rPr>
+          <w:b/>
+          <w:u w:val="single"/>
+        </w:rPr>
+        <w:t xml:space="preserve"> (from Wikipedia)</w:t>
+      </w:r>
+    </w:p>
+    <w:p>
+      <w:pPr>
+        <w:ind w:firstLine="720"/>
+      </w:pPr>
+      <w:r>
+        <w:t>The User Datagram Protocol (UDP) is one of the core members of the Internet protocol suite. The protocol was designed by David P. Reed in 1980 and formally defined in RFC 768. With UDP, computer applications can send messages, in this case referred to as datagrams, to other hosts on an Internet Protocol (IP) network. Prior communications are not required to set up transmission channels or data paths.</w:t>
+      </w:r>
+    </w:p>
+    <w:p>
+      <w:pPr>
+        <w:ind w:firstLine="720"/>
+      </w:pPr>
+      <w:r>
+        <w:t>UDP uses a simple connectionless transmission model with a minimum of protocol mechanism. UDP provides checksums for data integrity, and port numbers for addressing different functions at the source and destination of the datagram. It has no handshaking dialogues, and thus exposes the user's program to any unreliability of the underlying network and so there is no guarantee of delivery, ordering, or duplicate protection. If error correction facilities are needed at the network interface level, an application may use the Transmission Control Protocol (TCP) or Stream Control Transmission Protocol (SCTP) which are designed for this purpose.</w:t>
+      </w:r>
+    </w:p>
+    <w:p>
+      <w:pPr>
+        <w:ind w:firstLine="720"/>
+      </w:pPr>
+      <w:r>
+        <w:t xml:space="preserve">UDP is suitable for purposes where error checking and correction is either not necessary or is performed in the application, avoiding the overhead of such processing at the network interface level. Time-sensitive applications often use UDP because dropping packets is preferable to waiting for delayed packets, which may not be an option in a real-time </w:t>
+      </w:r>
+      <w:proofErr w:type="gramStart"/>
+      <w:r>
+        <w:t>system.[</w:t>
+      </w:r>
+      <w:proofErr w:type="gramEnd"/>
+      <w:r>
+        <w:t>1]</w:t>
+      </w:r>
+    </w:p>
+    <w:p>
+      <w:pPr>
+        <w:ind w:firstLine="720"/>
+        <w:rPr>
+          <w:b/>
+          <w:u w:val="single"/>
+        </w:rPr>
+      </w:pPr>
+      <w:r>
+        <w:rPr>
+          <w:b/>
+          <w:u w:val="single"/>
+        </w:rPr>
+        <w:t>WPS</w:t>
+      </w:r>
+    </w:p>
+    <w:p>
+      <w:pPr>
+        <w:spacing w:after="160" w:line="259" w:lineRule="auto"/>
+        <w:rPr>
+          <w:rFonts w:ascii="Cambria" w:eastAsia="Times New Roman" w:hAnsi="Cambria"/>
+          <w:b/>
+          <w:bCs/>
+          <w:color w:val="4F81BD"/>
+          <w:sz w:val="26"/>
+          <w:szCs w:val="26"/>
+        </w:rPr>
+      </w:pPr>
+      <w:r>
+        <w:br w:type="page"/>
+      </w:r>
+    </w:p>
+    <w:p>
+      <w:pPr>
+        <w:pStyle w:val="Heading2"/>
       </w:pPr>
       <w:r>
         <w:lastRenderedPageBreak/>
-        <w:t xml:space="preserve">WPS - </w:t>
-      </w:r>
-    </w:p>
-    <w:p>
-      <w:pPr>
-        <w:ind w:firstLine="720"/>
-      </w:pPr>
+        <w:t>Index of Example “Apps”</w:t>
+      </w:r>
     </w:p>
     <w:sectPr>
       <w:pgSz w:w="12240" w:h="15840"/>
@@ -3214,7 +3710,7 @@
   <w:style w:type="paragraph" w:default="1" w:styleId="Normal">
     <w:name w:val="Normal"/>
     <w:qFormat/>
-    <w:rsid w:val="009A66E8"/>
+    <w:rsid w:val="00F27B23"/>
     <w:pPr>
       <w:spacing w:after="200" w:line="276" w:lineRule="auto"/>
     </w:pPr>
@@ -3230,7 +3726,7 @@
     <w:autoRedefine/>
     <w:uiPriority w:val="9"/>
     <w:qFormat/>
-    <w:rsid w:val="009A66E8"/>
+    <w:rsid w:val="00F27B23"/>
     <w:pPr>
       <w:keepNext/>
       <w:keepLines/>
@@ -3255,7 +3751,7 @@
     <w:uiPriority w:val="9"/>
     <w:unhideWhenUsed/>
     <w:qFormat/>
-    <w:rsid w:val="009A66E8"/>
+    <w:rsid w:val="00F27B23"/>
     <w:pPr>
       <w:keepNext/>
       <w:keepLines/>
@@ -3279,7 +3775,7 @@
     <w:uiPriority w:val="9"/>
     <w:unhideWhenUsed/>
     <w:qFormat/>
-    <w:rsid w:val="009A66E8"/>
+    <w:rsid w:val="00F27B23"/>
     <w:pPr>
       <w:keepNext/>
       <w:keepLines/>
@@ -3340,7 +3836,7 @@
     <w:uiPriority w:val="1"/>
     <w:semiHidden/>
     <w:unhideWhenUsed/>
-    <w:rsid w:val="009A66E8"/>
+    <w:rsid w:val="00F27B23"/>
   </w:style>
   <w:style w:type="table" w:default="1" w:styleId="TableNormal">
     <w:name w:val="Normal Table"/>
@@ -3362,14 +3858,14 @@
     <w:uiPriority w:val="99"/>
     <w:semiHidden/>
     <w:unhideWhenUsed/>
-    <w:rsid w:val="009A66E8"/>
+    <w:rsid w:val="00F27B23"/>
   </w:style>
   <w:style w:type="paragraph" w:styleId="ListParagraph">
     <w:name w:val="List Paragraph"/>
     <w:basedOn w:val="Normal"/>
     <w:uiPriority w:val="34"/>
     <w:qFormat/>
-    <w:rsid w:val="009A66E8"/>
+    <w:rsid w:val="00F27B23"/>
     <w:pPr>
       <w:ind w:left="720"/>
       <w:contextualSpacing/>
@@ -3379,7 +3875,7 @@
     <w:name w:val="Heading 1 Char"/>
     <w:link w:val="Heading1"/>
     <w:uiPriority w:val="9"/>
-    <w:rsid w:val="009A66E8"/>
+    <w:rsid w:val="00F27B23"/>
     <w:rPr>
       <w:rFonts w:ascii="Cambria" w:eastAsia="Times New Roman" w:hAnsi="Cambria" w:cs="Times New Roman"/>
       <w:b/>
@@ -3393,7 +3889,7 @@
     <w:name w:val="Heading 2 Char"/>
     <w:link w:val="Heading2"/>
     <w:uiPriority w:val="9"/>
-    <w:rsid w:val="009A66E8"/>
+    <w:rsid w:val="00F27B23"/>
     <w:rPr>
       <w:rFonts w:ascii="Cambria" w:eastAsia="Times New Roman" w:hAnsi="Cambria" w:cs="Times New Roman"/>
       <w:b/>
@@ -3407,7 +3903,7 @@
     <w:name w:val="Heading 3 Char"/>
     <w:link w:val="Heading3"/>
     <w:uiPriority w:val="9"/>
-    <w:rsid w:val="009A66E8"/>
+    <w:rsid w:val="00F27B23"/>
     <w:rPr>
       <w:rFonts w:ascii="Cambria" w:eastAsia="Times New Roman" w:hAnsi="Cambria" w:cs="Times New Roman"/>
       <w:b/>
@@ -3432,7 +3928,7 @@
     <w:name w:val="Hyperlink"/>
     <w:uiPriority w:val="99"/>
     <w:unhideWhenUsed/>
-    <w:rsid w:val="009A66E8"/>
+    <w:rsid w:val="00F27B23"/>
     <w:rPr>
       <w:color w:val="0000FF"/>
       <w:u w:val="single"/>
@@ -3456,7 +3952,7 @@
     <w:uiPriority w:val="99"/>
     <w:semiHidden/>
     <w:unhideWhenUsed/>
-    <w:rsid w:val="009A66E8"/>
+    <w:rsid w:val="00F27B23"/>
     <w:pPr>
       <w:spacing w:after="0" w:line="240" w:lineRule="auto"/>
     </w:pPr>
@@ -3471,7 +3967,7 @@
     <w:link w:val="BalloonText"/>
     <w:uiPriority w:val="99"/>
     <w:semiHidden/>
-    <w:rsid w:val="009A66E8"/>
+    <w:rsid w:val="00F27B23"/>
     <w:rPr>
       <w:rFonts w:ascii="Tahoma" w:eastAsia="Calibri" w:hAnsi="Tahoma" w:cs="Tahoma"/>
       <w:sz w:val="16"/>
@@ -3485,7 +3981,7 @@
     <w:uiPriority w:val="39"/>
     <w:unhideWhenUsed/>
     <w:qFormat/>
-    <w:rsid w:val="009A66E8"/>
+    <w:rsid w:val="00F27B23"/>
     <w:pPr>
       <w:outlineLvl w:val="9"/>
     </w:pPr>
@@ -3498,7 +3994,7 @@
     <w:uiPriority w:val="39"/>
     <w:unhideWhenUsed/>
     <w:qFormat/>
-    <w:rsid w:val="009A66E8"/>
+    <w:rsid w:val="00F27B23"/>
     <w:pPr>
       <w:tabs>
         <w:tab w:val="right" w:leader="dot" w:pos="9350"/>
@@ -3519,7 +4015,7 @@
     <w:uiPriority w:val="39"/>
     <w:unhideWhenUsed/>
     <w:qFormat/>
-    <w:rsid w:val="009A66E8"/>
+    <w:rsid w:val="00F27B23"/>
     <w:pPr>
       <w:tabs>
         <w:tab w:val="right" w:leader="dot" w:pos="9350"/>
@@ -3538,7 +4034,7 @@
     <w:uiPriority w:val="39"/>
     <w:unhideWhenUsed/>
     <w:qFormat/>
-    <w:rsid w:val="009A66E8"/>
+    <w:rsid w:val="00F27B23"/>
     <w:pPr>
       <w:spacing w:after="100"/>
       <w:ind w:left="440"/>
@@ -3553,7 +4049,7 @@
     <w:link w:val="HeaderChar"/>
     <w:uiPriority w:val="99"/>
     <w:unhideWhenUsed/>
-    <w:rsid w:val="009A66E8"/>
+    <w:rsid w:val="00F27B23"/>
     <w:pPr>
       <w:tabs>
         <w:tab w:val="center" w:pos="4680"/>
@@ -3567,7 +4063,7 @@
     <w:basedOn w:val="DefaultParagraphFont"/>
     <w:link w:val="Header"/>
     <w:uiPriority w:val="99"/>
-    <w:rsid w:val="009A66E8"/>
+    <w:rsid w:val="00F27B23"/>
     <w:rPr>
       <w:rFonts w:ascii="Calibri" w:eastAsia="Calibri" w:hAnsi="Calibri" w:cs="Times New Roman"/>
     </w:rPr>
@@ -3578,7 +4074,7 @@
     <w:link w:val="FooterChar"/>
     <w:uiPriority w:val="99"/>
     <w:unhideWhenUsed/>
-    <w:rsid w:val="009A66E8"/>
+    <w:rsid w:val="00F27B23"/>
     <w:pPr>
       <w:tabs>
         <w:tab w:val="center" w:pos="4680"/>
@@ -3592,7 +4088,7 @@
     <w:basedOn w:val="DefaultParagraphFont"/>
     <w:link w:val="Footer"/>
     <w:uiPriority w:val="99"/>
-    <w:rsid w:val="009A66E8"/>
+    <w:rsid w:val="00F27B23"/>
     <w:rPr>
       <w:rFonts w:ascii="Calibri" w:eastAsia="Calibri" w:hAnsi="Calibri" w:cs="Times New Roman"/>
     </w:rPr>
@@ -3604,7 +4100,7 @@
     <w:uiPriority w:val="35"/>
     <w:unhideWhenUsed/>
     <w:qFormat/>
-    <w:rsid w:val="009A66E8"/>
+    <w:rsid w:val="00F27B23"/>
     <w:pPr>
       <w:spacing w:line="240" w:lineRule="auto"/>
     </w:pPr>
@@ -3621,7 +4117,7 @@
     <w:basedOn w:val="Normal"/>
     <w:link w:val="CCodeChar"/>
     <w:qFormat/>
-    <w:rsid w:val="009A66E8"/>
+    <w:rsid w:val="00F27B23"/>
     <w:pPr>
       <w:spacing w:after="120" w:line="240" w:lineRule="auto"/>
       <w:ind w:left="720"/>
@@ -3637,7 +4133,7 @@
   <w:style w:type="character" w:customStyle="1" w:styleId="CCodeChar">
     <w:name w:val="C_Code Char"/>
     <w:link w:val="CCode"/>
-    <w:rsid w:val="009A66E8"/>
+    <w:rsid w:val="00F27B23"/>
     <w:rPr>
       <w:rFonts w:ascii="Calibri" w:eastAsia="Times New Roman" w:hAnsi="Calibri" w:cs="Times New Roman"/>
       <w:color w:val="548DD4"/>
@@ -3653,7 +4149,7 @@
     <w:uiPriority w:val="99"/>
     <w:semiHidden/>
     <w:unhideWhenUsed/>
-    <w:rsid w:val="009A66E8"/>
+    <w:rsid w:val="00F27B23"/>
     <w:pPr>
       <w:spacing w:after="0" w:line="240" w:lineRule="auto"/>
     </w:pPr>
@@ -3668,7 +4164,7 @@
     <w:link w:val="DocumentMap"/>
     <w:uiPriority w:val="99"/>
     <w:semiHidden/>
-    <w:rsid w:val="009A66E8"/>
+    <w:rsid w:val="00F27B23"/>
     <w:rPr>
       <w:rFonts w:ascii="Tahoma" w:eastAsia="Calibri" w:hAnsi="Tahoma" w:cs="Tahoma"/>
       <w:sz w:val="16"/>
@@ -3682,7 +4178,7 @@
     <w:autoRedefine/>
     <w:uiPriority w:val="39"/>
     <w:unhideWhenUsed/>
-    <w:rsid w:val="009A66E8"/>
+    <w:rsid w:val="00F27B23"/>
     <w:pPr>
       <w:spacing w:after="100"/>
       <w:ind w:left="660"/>
@@ -3698,7 +4194,7 @@
     <w:autoRedefine/>
     <w:uiPriority w:val="39"/>
     <w:unhideWhenUsed/>
-    <w:rsid w:val="009A66E8"/>
+    <w:rsid w:val="00F27B23"/>
     <w:pPr>
       <w:spacing w:after="100"/>
       <w:ind w:left="880"/>
@@ -3714,7 +4210,7 @@
     <w:autoRedefine/>
     <w:uiPriority w:val="39"/>
     <w:unhideWhenUsed/>
-    <w:rsid w:val="009A66E8"/>
+    <w:rsid w:val="00F27B23"/>
     <w:pPr>
       <w:spacing w:after="100"/>
       <w:ind w:left="1100"/>
@@ -3730,7 +4226,7 @@
     <w:autoRedefine/>
     <w:uiPriority w:val="39"/>
     <w:unhideWhenUsed/>
-    <w:rsid w:val="009A66E8"/>
+    <w:rsid w:val="00F27B23"/>
     <w:pPr>
       <w:spacing w:after="100"/>
       <w:ind w:left="1320"/>
@@ -3746,7 +4242,7 @@
     <w:autoRedefine/>
     <w:uiPriority w:val="39"/>
     <w:unhideWhenUsed/>
-    <w:rsid w:val="009A66E8"/>
+    <w:rsid w:val="00F27B23"/>
     <w:pPr>
       <w:spacing w:after="100"/>
       <w:ind w:left="1540"/>
@@ -3762,7 +4258,7 @@
     <w:autoRedefine/>
     <w:uiPriority w:val="39"/>
     <w:unhideWhenUsed/>
-    <w:rsid w:val="009A66E8"/>
+    <w:rsid w:val="00F27B23"/>
     <w:pPr>
       <w:spacing w:after="100"/>
       <w:ind w:left="1760"/>
@@ -3775,7 +4271,7 @@
     <w:name w:val="Table Grid"/>
     <w:basedOn w:val="TableNormal"/>
     <w:uiPriority w:val="59"/>
-    <w:rsid w:val="009A66E8"/>
+    <w:rsid w:val="00F27B23"/>
     <w:pPr>
       <w:spacing w:after="0" w:line="240" w:lineRule="auto"/>
     </w:pPr>
@@ -3806,7 +4302,7 @@
     <w:name w:val="Placeholder Text"/>
     <w:uiPriority w:val="99"/>
     <w:semiHidden/>
-    <w:rsid w:val="009A66E8"/>
+    <w:rsid w:val="00F27B23"/>
     <w:rPr>
       <w:color w:val="808080"/>
     </w:rPr>
@@ -3816,7 +4312,7 @@
     <w:uiPriority w:val="99"/>
     <w:semiHidden/>
     <w:unhideWhenUsed/>
-    <w:rsid w:val="009A66E8"/>
+    <w:rsid w:val="00F27B23"/>
     <w:rPr>
       <w:sz w:val="16"/>
       <w:szCs w:val="16"/>
@@ -3829,7 +4325,7 @@
     <w:uiPriority w:val="99"/>
     <w:semiHidden/>
     <w:unhideWhenUsed/>
-    <w:rsid w:val="009A66E8"/>
+    <w:rsid w:val="00F27B23"/>
     <w:rPr>
       <w:sz w:val="20"/>
       <w:szCs w:val="20"/>
@@ -3841,7 +4337,7 @@
     <w:link w:val="CommentText"/>
     <w:uiPriority w:val="99"/>
     <w:semiHidden/>
-    <w:rsid w:val="009A66E8"/>
+    <w:rsid w:val="00F27B23"/>
     <w:rPr>
       <w:rFonts w:ascii="Calibri" w:eastAsia="Calibri" w:hAnsi="Calibri" w:cs="Times New Roman"/>
       <w:sz w:val="20"/>
@@ -3856,7 +4352,7 @@
     <w:uiPriority w:val="99"/>
     <w:semiHidden/>
     <w:unhideWhenUsed/>
-    <w:rsid w:val="009A66E8"/>
+    <w:rsid w:val="00F27B23"/>
     <w:rPr>
       <w:b/>
       <w:bCs/>
@@ -3867,7 +4363,7 @@
     <w:link w:val="CommentSubject"/>
     <w:uiPriority w:val="99"/>
     <w:semiHidden/>
-    <w:rsid w:val="009A66E8"/>
+    <w:rsid w:val="00F27B23"/>
     <w:rPr>
       <w:rFonts w:ascii="Calibri" w:eastAsia="Calibri" w:hAnsi="Calibri" w:cs="Times New Roman"/>
       <w:b/>
@@ -4157,7 +4653,7 @@
 </file>
 
 <file path=customXml/itemProps1.xml><?xml version="1.0" encoding="utf-8"?>
-<ds:datastoreItem xmlns:ds="http://schemas.openxmlformats.org/officeDocument/2006/customXml" ds:itemID="{1FA5E3B3-2597-3746-8FEE-CC5D2FD68782}">
+<ds:datastoreItem xmlns:ds="http://schemas.openxmlformats.org/officeDocument/2006/customXml" ds:itemID="{2F68B32F-F368-1C4D-816B-6A280CF2BCC8}">
   <ds:schemaRefs>
     <ds:schemaRef ds:uri="http://schemas.openxmlformats.org/officeDocument/2006/bibliography"/>
   </ds:schemaRefs>

</xml_diff>